<commit_message>
version 30.06.24 from home PS
</commit_message>
<xml_diff>
--- a/summary.docx
+++ b/summary.docx
@@ -402,14 +402,27 @@
         </w:tc>
       </w:tr>
     </w:tbl>
+    <w:p>
+      <w:pPr>
+        <w:rPr>
+          <w:lang w:val="en-US"/>
+        </w:rPr>
+      </w:pPr>
+    </w:p>
+    <w:p>
+      <w:r>
+        <w:t xml:space="preserve">Триггер </w:t>
+      </w:r>
+      <w:proofErr w:type="spellStart"/>
+      <w:r>
+        <w:t>сработки</w:t>
+      </w:r>
+      <w:proofErr w:type="spellEnd"/>
+      <w:r>
+        <w:t xml:space="preserve"> полива только раз в сутки</w:t>
+      </w:r>
+    </w:p>
     <w:p/>
-    <w:p>
-      <w:pPr>
-        <w:rPr>
-          <w:lang w:val="en-US"/>
-        </w:rPr>
-      </w:pPr>
-    </w:p>
     <w:p>
       <w:pPr>
         <w:pBdr>
@@ -3831,6 +3844,7 @@
           <w:szCs w:val="34"/>
           <w:lang w:eastAsia="ru-RU"/>
         </w:rPr>
+        <w:lastRenderedPageBreak/>
         <w:t>0-5 Вольт</w:t>
       </w:r>
     </w:p>
@@ -3851,7 +3865,6 @@
           <w:szCs w:val="24"/>
           <w:lang w:eastAsia="ru-RU"/>
         </w:rPr>
-        <w:lastRenderedPageBreak/>
         <w:pict>
           <v:rect id="_x0000_i1025" style="width:0;height:1.5pt" o:hrstd="t" o:hrnoshade="t" o:hr="t" fillcolor="#c4c2c2" stroked="f"/>
         </w:pict>
@@ -7381,7 +7394,7 @@
 </file>
 
 <file path=customXml/itemProps1.xml><?xml version="1.0" encoding="utf-8"?>
-<ds:datastoreItem xmlns:ds="http://schemas.openxmlformats.org/officeDocument/2006/customXml" ds:itemID="{312F0DFC-6156-48FF-8E0E-D3D282481137}">
+<ds:datastoreItem xmlns:ds="http://schemas.openxmlformats.org/officeDocument/2006/customXml" ds:itemID="{5A01A4F0-AC5C-4697-89E1-4299E3D345BE}">
   <ds:schemaRefs>
     <ds:schemaRef ds:uri="http://schemas.openxmlformats.org/officeDocument/2006/bibliography"/>
   </ds:schemaRefs>

</xml_diff>